<commit_message>
Add and edit R files
</commit_message>
<xml_diff>
--- a/Verma-493-Project/Documents/README.docx
+++ b/Verma-493-Project/Documents/README.docx
@@ -1076,6 +1076,31 @@
       </w:r>
       <w:r>
         <w:t xml:space="preserve"> of the screen.</w:t>
+      </w:r>
+    </w:p>
+    <w:p>
+      <w:pPr>
+        <w:spacing w:line="480" w:lineRule="auto"/>
+        <w:ind w:firstLine="720"/>
+      </w:pPr>
+      <w:r>
+        <w:t xml:space="preserve">To convert the </w:t>
+      </w:r>
+      <w:proofErr w:type="spellStart"/>
+      <w:r>
+        <w:t>Rmd</w:t>
+      </w:r>
+      <w:proofErr w:type="spellEnd"/>
+      <w:r>
+        <w:t xml:space="preserve"> files into R files, run the command ‘</w:t>
+      </w:r>
+      <w:proofErr w:type="spellStart"/>
+      <w:r>
+        <w:t>knitr:purl</w:t>
+      </w:r>
+      <w:proofErr w:type="spellEnd"/>
+      <w:r>
+        <w:t>(‘Command Files’, documentation = 0) in the console.</w:t>
       </w:r>
     </w:p>
     <w:sectPr>

</xml_diff>